<commit_message>
Final portfolio document ready for submission
</commit_message>
<xml_diff>
--- a/doc/0_MEng_Project_Portfolio_Cover_Pages_2023.docx
+++ b/doc/0_MEng_Project_Portfolio_Cover_Pages_2023.docx
@@ -147,7 +147,7 @@
           <w:sz w:val="40"/>
           <w:lang w:val="en-IE"/>
         </w:rPr>
-        <w:t>Portfolio</w:t>
+        <w:t>Project Portfolio</w:t>
       </w:r>
     </w:p>
     <w:p>
@@ -526,14 +526,185 @@
     <w:p>
       <w:pPr>
         <w:rPr>
-          <w:lang w:val="en-IE"/>
-        </w:rPr>
-      </w:pPr>
-      <w:r>
-        <w:rPr>
-          <w:lang w:val="en-IE"/>
-        </w:rPr>
-        <w:t>The student would like to acknowledge the time that Dr Conor Brennan spent on video calls during the duration of the project and the advice offered at various junctions. In return, it is hoped that the student has been able to meet some of the expections envisioned at the initial stages of the process.</w:t>
+          <w:lang w:val="en-US"/>
+        </w:rPr>
+      </w:pPr>
+      <w:r>
+        <w:rPr>
+          <w:lang w:val="en-IE"/>
+        </w:rPr>
+        <w:t>The student would like to thank Dr Conor Brennan for his time and patience spent on video calls during the duration of the project and the advice offered at various junctions. The student would also like to acknowledge his family for the support he received during th</w:t>
+      </w:r>
+      <w:r>
+        <w:rPr>
+          <w:lang w:val="en-US"/>
+        </w:rPr>
+        <w:t>e duration of the programme.</w:t>
+      </w:r>
+    </w:p>
+    <w:p>
+      <w:pPr>
+        <w:ind w:left="2160" w:firstLine="720"/>
+        <w:rPr>
+          <w:b/>
+          <w:bCs/>
+          <w:sz w:val="40"/>
+          <w:lang w:val="en-IE"/>
+        </w:rPr>
+      </w:pPr>
+    </w:p>
+    <w:p>
+      <w:pPr>
+        <w:ind w:left="2160" w:firstLine="720"/>
+        <w:rPr>
+          <w:lang w:val="en-IE"/>
+        </w:rPr>
+      </w:pPr>
+      <w:r>
+        <w:rPr>
+          <w:b/>
+          <w:bCs/>
+          <w:sz w:val="40"/>
+          <w:lang w:val="en-IE"/>
+        </w:rPr>
+        <w:t>Contents</w:t>
+      </w:r>
+    </w:p>
+    <w:p>
+      <w:pPr>
+        <w:rPr>
+          <w:lang w:val="en-IE"/>
+        </w:rPr>
+      </w:pPr>
+      <w:r>
+        <w:rPr>
+          <w:lang w:val="en-IE"/>
+        </w:rPr>
+        <w:t>Final Project Report</w:t>
+      </w:r>
+    </w:p>
+    <w:p>
+      <w:pPr>
+        <w:rPr>
+          <w:lang w:val="en-IE"/>
+        </w:rPr>
+      </w:pPr>
+      <w:r>
+        <w:rPr>
+          <w:lang w:val="en-IE"/>
+        </w:rPr>
+        <w:t>IEEE Conference Paper</w:t>
+      </w:r>
+    </w:p>
+    <w:p>
+      <w:pPr>
+        <w:rPr>
+          <w:lang w:val="en-IE"/>
+        </w:rPr>
+      </w:pPr>
+      <w:r>
+        <w:rPr>
+          <w:lang w:val="en-IE"/>
+        </w:rPr>
+        <w:t>Literature Review (Appendix A)</w:t>
+      </w:r>
+    </w:p>
+    <w:p>
+      <w:pPr>
+        <w:rPr>
+          <w:lang w:val="en-IE"/>
+        </w:rPr>
+      </w:pPr>
+      <w:r>
+        <w:rPr>
+          <w:lang w:val="en-IE"/>
+        </w:rPr>
+        <w:t>Project Design Plan (Appendix B)</w:t>
+      </w:r>
+    </w:p>
+    <w:p>
+      <w:pPr>
+        <w:rPr>
+          <w:lang w:val="en-IE"/>
+        </w:rPr>
+      </w:pPr>
+      <w:r>
+        <w:rPr>
+          <w:lang w:val="en-IE"/>
+        </w:rPr>
+        <w:t>Project Research Log (Appendix C)</w:t>
+      </w:r>
+    </w:p>
+    <w:p>
+      <w:pPr>
+        <w:rPr>
+          <w:lang w:val="en-IE"/>
+        </w:rPr>
+      </w:pPr>
+      <w:r>
+        <w:rPr>
+          <w:lang w:val="en-IE"/>
+        </w:rPr>
+        <w:t>Project Design &amp; Implementation (Appendix D)</w:t>
+      </w:r>
+    </w:p>
+    <w:p>
+      <w:pPr>
+        <w:rPr>
+          <w:lang w:val="en-IE"/>
+        </w:rPr>
+      </w:pPr>
+      <w:r>
+        <w:rPr>
+          <w:lang w:val="en-IE"/>
+        </w:rPr>
+        <w:t>Testing &amp; Results (Appendix E)</w:t>
+      </w:r>
+    </w:p>
+    <w:p>
+      <w:pPr>
+        <w:rPr>
+          <w:lang w:val="en-IE"/>
+        </w:rPr>
+      </w:pPr>
+      <w:r>
+        <w:rPr>
+          <w:lang w:val="en-IE"/>
+        </w:rPr>
+        <w:t>Source Code Listing (Appendix F)</w:t>
+      </w:r>
+    </w:p>
+    <w:p>
+      <w:pPr>
+        <w:rPr>
+          <w:lang w:val="en-IE"/>
+        </w:rPr>
+      </w:pPr>
+      <w:r>
+        <w:rPr>
+          <w:lang w:val="en-IE"/>
+        </w:rPr>
+        <w:t>Risk Assignment (Appendix G)</w:t>
+      </w:r>
+    </w:p>
+    <w:p>
+      <w:pPr>
+        <w:rPr>
+          <w:lang w:val="en-IE"/>
+        </w:rPr>
+      </w:pPr>
+    </w:p>
+    <w:p>
+      <w:pPr>
+        <w:rPr>
+          <w:lang w:val="en-IE"/>
+        </w:rPr>
+      </w:pPr>
+      <w:r>
+        <w:rPr>
+          <w:lang w:val="en-IE"/>
+        </w:rPr>
+        <w:t>Note: Appendices have cover pages with tables of contents and pagination referring to their titles.</w:t>
       </w:r>
     </w:p>
     <w:sectPr>

</xml_diff>